<commit_message>
add a new book
</commit_message>
<xml_diff>
--- a/2024_1_22_工作日志.docx
+++ b/2024_1_22_工作日志.docx
@@ -80,7 +80,7 @@
         <w:rPr>
           <w:rFonts w:hint="eastAsia"/>
         </w:rPr>
-        <w:t>”的理解：在最初推导的电报方程解中，只展示了传输线上电压电流与其传播距离z的关系，没有考虑其于时间的变化关系，相当于将电磁波“暂停”来分析其于传播距离z的关系。加入时间因子</w:t>
+        <w:t>的理解：在最初推导的电报方程解中，只展示了传输线上电压电流与其传播距离z的关系，没有考虑其于时间的变化关系，相当于将电磁波“暂停”来分析其于传播距离z的关系。加入时间因子</w:t>
       </w:r>
       <m:oMath>
         <m:sSup>
@@ -259,12 +259,10 @@
       </w:r>
     </w:p>
     <w:p>
-      <w:pPr>
-        <w:rPr>
-          <w:rFonts w:hint="eastAsia"/>
-        </w:rPr>
-      </w:pPr>
-      <w:r>
+      <w:r>
+        <w:rPr>
+          <w:noProof/>
+        </w:rPr>
         <w:drawing>
           <wp:inline distT="0" distB="0" distL="0" distR="0" wp14:anchorId="2E270A83" wp14:editId="3A48E05F">
             <wp:extent cx="2259074" cy="1371600"/>
@@ -308,6 +306,9 @@
         <w:tab/>
       </w:r>
       <w:r>
+        <w:rPr>
+          <w:noProof/>
+        </w:rPr>
         <w:drawing>
           <wp:inline distT="0" distB="0" distL="0" distR="0" wp14:anchorId="34E96BBD" wp14:editId="2C6167F8">
             <wp:extent cx="2355992" cy="1686296"/>

</xml_diff>